<commit_message>
Update download and Vacante systems
</commit_message>
<xml_diff>
--- a/CVGenerator/media/CV/files/CV.docx
+++ b/CVGenerator/media/CV/files/CV.docx
@@ -2,7 +2,7 @@
 <file path=word/document.xml><?xml version="1.0" encoding="utf-8"?>
 <w:document xmlns:w="http://schemas.openxmlformats.org/wordprocessingml/2006/main" xmlns:m="http://schemas.openxmlformats.org/officeDocument/2006/math" xmlns:r="http://schemas.openxmlformats.org/officeDocument/2006/relationships" xmlns:o="urn:schemas-microsoft-com:office:office" xmlns:v="urn:schemas-microsoft-com:vml" xmlns:w10="urn:schemas-microsoft-com:office:word" xmlns:a="http://schemas.openxmlformats.org/drawingml/2006/main" xmlns:pic="http://schemas.openxmlformats.org/drawingml/2006/picture" xmlns:wp="http://schemas.openxmlformats.org/drawingml/2006/wordprocessingDrawing">
   <w:body>
-    <w:bookmarkStart w:id="25" w:name="hoja-de-vida"/>
+    <w:bookmarkStart w:id="27" w:name="hoja-de-vida"/>
     <w:p>
       <w:pPr>
         <w:pStyle w:val="Heading1"/>
@@ -39,7 +39,7 @@
         <w:t xml:space="preserve"> </w:t>
       </w:r>
       <w:r>
-        <w:t xml:space="preserve">Nicolás</w:t>
+        <w:t xml:space="preserve">Alejandro Hinestroza</w:t>
       </w:r>
     </w:p>
     <w:p>
@@ -55,13 +55,23 @@
           <w:b/>
           <w:bCs/>
         </w:rPr>
-        <w:t xml:space="preserve">Teléfono:</w:t>
+        <w:t xml:space="preserve">Correo:</w:t>
       </w:r>
       <w:r>
         <w:t xml:space="preserve"> </w:t>
       </w:r>
       <w:r>
-        <w:t xml:space="preserve">3201546783</w:t>
+        <w:t xml:space="preserve">alejo@gmail.com</w:t>
+      </w:r>
+    </w:p>
+    <w:bookmarkEnd w:id="20"/>
+    <w:bookmarkStart w:id="21" w:name="experiencia-laboral"/>
+    <w:p>
+      <w:pPr>
+        <w:pStyle w:val="Heading2"/>
+      </w:pPr>
+      <w:r>
+        <w:t xml:space="preserve">Experiencia Laboral</w:t>
       </w:r>
     </w:p>
     <w:p>
@@ -69,7 +79,7 @@
         <w:pStyle w:val="Compact"/>
         <w:numPr>
           <w:ilvl w:val="0"/>
-          <w:numId w:val="1001"/>
+          <w:numId w:val="1002"/>
         </w:numPr>
       </w:pPr>
       <w:r>
@@ -77,23 +87,51 @@
           <w:b/>
           <w:bCs/>
         </w:rPr>
-        <w:t xml:space="preserve">Correo Electrónico:</w:t>
+        <w:t xml:space="preserve">Desarrollador Full Stack en ABC Company</w:t>
+      </w:r>
+    </w:p>
+    <w:p>
+      <w:pPr>
+        <w:pStyle w:val="Compact"/>
+        <w:numPr>
+          <w:ilvl w:val="1"/>
+          <w:numId w:val="1003"/>
+        </w:numPr>
+      </w:pPr>
+      <w:r>
+        <w:rPr>
+          <w:i/>
+          <w:iCs/>
+        </w:rPr>
+        <w:t xml:space="preserve">Duración:</w:t>
       </w:r>
       <w:r>
         <w:t xml:space="preserve"> </w:t>
       </w:r>
       <w:r>
-        <w:t xml:space="preserve">nicolas@gmail.com</w:t>
-      </w:r>
-    </w:p>
-    <w:bookmarkEnd w:id="20"/>
-    <w:bookmarkStart w:id="21" w:name="educación"/>
-    <w:p>
-      <w:pPr>
-        <w:pStyle w:val="Heading2"/>
-      </w:pPr>
-      <w:r>
-        <w:t xml:space="preserve">Educación</w:t>
+        <w:t xml:space="preserve">2 años</w:t>
+      </w:r>
+    </w:p>
+    <w:p>
+      <w:pPr>
+        <w:pStyle w:val="Compact"/>
+        <w:numPr>
+          <w:ilvl w:val="1"/>
+          <w:numId w:val="1003"/>
+        </w:numPr>
+      </w:pPr>
+      <w:r>
+        <w:rPr>
+          <w:i/>
+          <w:iCs/>
+        </w:rPr>
+        <w:t xml:space="preserve">Descripción:</w:t>
+      </w:r>
+      <w:r>
+        <w:t xml:space="preserve"> </w:t>
+      </w:r>
+      <w:r>
+        <w:t xml:space="preserve">Trabajé en el desarrollo de aplicaciones web utilizando HTML, CSS, JavaScript y Python tanto en el frontend como en el backend. Participé en la creación de aplicaciones de alta calidad y en la implementación de nuevas funcionalidades.</w:t>
       </w:r>
     </w:p>
     <w:p>
@@ -101,7 +139,7 @@
         <w:pStyle w:val="Compact"/>
         <w:numPr>
           <w:ilvl w:val="0"/>
-          <w:numId w:val="1002"/>
+          <w:numId w:val="1003"/>
         </w:numPr>
       </w:pPr>
       <w:r>
@@ -109,13 +147,61 @@
           <w:b/>
           <w:bCs/>
         </w:rPr>
-        <w:t xml:space="preserve">Universidad:</w:t>
+        <w:t xml:space="preserve">Desarrollador Web en XYZ Agency</w:t>
+      </w:r>
+    </w:p>
+    <w:p>
+      <w:pPr>
+        <w:pStyle w:val="Compact"/>
+        <w:numPr>
+          <w:ilvl w:val="1"/>
+          <w:numId w:val="1004"/>
+        </w:numPr>
+      </w:pPr>
+      <w:r>
+        <w:rPr>
+          <w:i/>
+          <w:iCs/>
+        </w:rPr>
+        <w:t xml:space="preserve">Duración:</w:t>
       </w:r>
       <w:r>
         <w:t xml:space="preserve"> </w:t>
       </w:r>
       <w:r>
-        <w:t xml:space="preserve">Universidad EAFIT</w:t>
+        <w:t xml:space="preserve">1 año</w:t>
+      </w:r>
+    </w:p>
+    <w:p>
+      <w:pPr>
+        <w:pStyle w:val="Compact"/>
+        <w:numPr>
+          <w:ilvl w:val="1"/>
+          <w:numId w:val="1004"/>
+        </w:numPr>
+      </w:pPr>
+      <w:r>
+        <w:rPr>
+          <w:i/>
+          <w:iCs/>
+        </w:rPr>
+        <w:t xml:space="preserve">Descripción:</w:t>
+      </w:r>
+      <w:r>
+        <w:t xml:space="preserve"> </w:t>
+      </w:r>
+      <w:r>
+        <w:t xml:space="preserve">Colaboré en el desarrollo de sitios web utilizando HTML, CSS y JavaScript. Realicé tareas de mantenimiento y optimización de sitios existentes.</w:t>
+      </w:r>
+    </w:p>
+    <w:bookmarkEnd w:id="21"/>
+    <w:bookmarkStart w:id="22" w:name="educación"/>
+    <w:p>
+      <w:pPr>
+        <w:pStyle w:val="Heading2"/>
+      </w:pPr>
+      <w:r>
+        <w:t xml:space="preserve">Educación</w:t>
       </w:r>
     </w:p>
     <w:p>
@@ -123,7 +209,7 @@
         <w:pStyle w:val="Compact"/>
         <w:numPr>
           <w:ilvl w:val="0"/>
-          <w:numId w:val="1002"/>
+          <w:numId w:val="1005"/>
         </w:numPr>
       </w:pPr>
       <w:r>
@@ -131,23 +217,61 @@
           <w:b/>
           <w:bCs/>
         </w:rPr>
-        <w:t xml:space="preserve">Carrera:</w:t>
+        <w:t xml:space="preserve">Ingeniería en Sistemas de Información en Universidad XYZ</w:t>
+      </w:r>
+    </w:p>
+    <w:p>
+      <w:pPr>
+        <w:pStyle w:val="Compact"/>
+        <w:numPr>
+          <w:ilvl w:val="1"/>
+          <w:numId w:val="1006"/>
+        </w:numPr>
+      </w:pPr>
+      <w:r>
+        <w:rPr>
+          <w:i/>
+          <w:iCs/>
+        </w:rPr>
+        <w:t xml:space="preserve">Duración:</w:t>
       </w:r>
       <w:r>
         <w:t xml:space="preserve"> </w:t>
       </w:r>
       <w:r>
-        <w:t xml:space="preserve">Pregrado</w:t>
-      </w:r>
-    </w:p>
-    <w:bookmarkEnd w:id="21"/>
-    <w:bookmarkStart w:id="22" w:name="idiomas"/>
+        <w:t xml:space="preserve">5 años</w:t>
+      </w:r>
+    </w:p>
+    <w:p>
+      <w:pPr>
+        <w:pStyle w:val="Compact"/>
+        <w:numPr>
+          <w:ilvl w:val="1"/>
+          <w:numId w:val="1006"/>
+        </w:numPr>
+      </w:pPr>
+      <w:r>
+        <w:rPr>
+          <w:i/>
+          <w:iCs/>
+        </w:rPr>
+        <w:t xml:space="preserve">Descripción:</w:t>
+      </w:r>
+      <w:r>
+        <w:t xml:space="preserve"> </w:t>
+      </w:r>
+      <w:r>
+        <w:t xml:space="preserve">Durante mi carrera adquirí conocimientos en programación, desarrollo web, bases de datos y otras tecnologías relacionadas.</w:t>
+      </w:r>
+    </w:p>
+    <w:bookmarkEnd w:id="22"/>
+    <w:bookmarkStart w:id="23" w:name="habilidades"/>
     <w:p>
       <w:pPr>
         <w:pStyle w:val="Heading2"/>
       </w:pPr>
       <w:r>
-        <w:t xml:space="preserve">Idiomas</w:t>
+        <w:t xml:space="preserve">Habilidades</w:t>
       </w:r>
     </w:p>
     <w:p>
@@ -155,7 +279,65 @@
         <w:pStyle w:val="Compact"/>
         <w:numPr>
           <w:ilvl w:val="0"/>
-          <w:numId w:val="1003"/>
+          <w:numId w:val="1007"/>
+        </w:numPr>
+      </w:pPr>
+      <w:r>
+        <w:t xml:space="preserve">HTML</w:t>
+      </w:r>
+    </w:p>
+    <w:p>
+      <w:pPr>
+        <w:pStyle w:val="Compact"/>
+        <w:numPr>
+          <w:ilvl w:val="0"/>
+          <w:numId w:val="1007"/>
+        </w:numPr>
+      </w:pPr>
+      <w:r>
+        <w:t xml:space="preserve">CSS</w:t>
+      </w:r>
+    </w:p>
+    <w:p>
+      <w:pPr>
+        <w:pStyle w:val="Compact"/>
+        <w:numPr>
+          <w:ilvl w:val="0"/>
+          <w:numId w:val="1007"/>
+        </w:numPr>
+      </w:pPr>
+      <w:r>
+        <w:t xml:space="preserve">JavaScript</w:t>
+      </w:r>
+    </w:p>
+    <w:p>
+      <w:pPr>
+        <w:pStyle w:val="Compact"/>
+        <w:numPr>
+          <w:ilvl w:val="0"/>
+          <w:numId w:val="1007"/>
+        </w:numPr>
+      </w:pPr>
+      <w:r>
+        <w:t xml:space="preserve">Python</w:t>
+      </w:r>
+    </w:p>
+    <w:bookmarkEnd w:id="23"/>
+    <w:bookmarkStart w:id="24" w:name="proyectos-destacados"/>
+    <w:p>
+      <w:pPr>
+        <w:pStyle w:val="Heading2"/>
+      </w:pPr>
+      <w:r>
+        <w:t xml:space="preserve">Proyectos Destacados</w:t>
+      </w:r>
+    </w:p>
+    <w:p>
+      <w:pPr>
+        <w:pStyle w:val="Compact"/>
+        <w:numPr>
+          <w:ilvl w:val="0"/>
+          <w:numId w:val="1008"/>
         </w:numPr>
       </w:pPr>
       <w:r>
@@ -163,13 +345,19 @@
           <w:b/>
           <w:bCs/>
         </w:rPr>
-        <w:t xml:space="preserve">Inglés:</w:t>
-      </w:r>
-      <w:r>
-        <w:t xml:space="preserve"> </w:t>
-      </w:r>
-      <w:r>
-        <w:t xml:space="preserve">Avanzado</w:t>
+        <w:t xml:space="preserve">Sistema de Gestión de Ventas</w:t>
+      </w:r>
+    </w:p>
+    <w:p>
+      <w:pPr>
+        <w:pStyle w:val="Compact"/>
+        <w:numPr>
+          <w:ilvl w:val="1"/>
+          <w:numId w:val="1009"/>
+        </w:numPr>
+      </w:pPr>
+      <w:r>
+        <w:t xml:space="preserve">Desarrollé un sistema de gestión de ventas utilizando Python en el backend y JavaScript en el frontend. El sistema permitía a los usuarios llevar un control detallado de las ventas realizadas.</w:t>
       </w:r>
     </w:p>
     <w:p>
@@ -177,7 +365,7 @@
         <w:pStyle w:val="Compact"/>
         <w:numPr>
           <w:ilvl w:val="0"/>
-          <w:numId w:val="1003"/>
+          <w:numId w:val="1009"/>
         </w:numPr>
       </w:pPr>
       <w:r>
@@ -185,23 +373,29 @@
           <w:b/>
           <w:bCs/>
         </w:rPr>
-        <w:t xml:space="preserve">Español:</w:t>
-      </w:r>
-      <w:r>
-        <w:t xml:space="preserve"> </w:t>
-      </w:r>
-      <w:r>
-        <w:t xml:space="preserve">Nativo</w:t>
-      </w:r>
-    </w:p>
-    <w:bookmarkEnd w:id="22"/>
-    <w:bookmarkStart w:id="23" w:name="experiencia-laboral"/>
+        <w:t xml:space="preserve">Sitio Web Corporativo</w:t>
+      </w:r>
+    </w:p>
+    <w:p>
+      <w:pPr>
+        <w:pStyle w:val="Compact"/>
+        <w:numPr>
+          <w:ilvl w:val="1"/>
+          <w:numId w:val="1010"/>
+        </w:numPr>
+      </w:pPr>
+      <w:r>
+        <w:t xml:space="preserve">Participé en la creación de un sitio web corporativo para una empresa de tecnología. Utilicé HTML, CSS y JavaScript para diseñar y desarrollar el sitio de acuerdo a las necesidades del cliente.</w:t>
+      </w:r>
+    </w:p>
+    <w:bookmarkEnd w:id="24"/>
+    <w:bookmarkStart w:id="25" w:name="certificaciones"/>
     <w:p>
       <w:pPr>
         <w:pStyle w:val="Heading2"/>
       </w:pPr>
       <w:r>
-        <w:t xml:space="preserve">Experiencia Laboral</w:t>
+        <w:t xml:space="preserve">Certificaciones</w:t>
       </w:r>
     </w:p>
     <w:p>
@@ -209,7 +403,7 @@
         <w:pStyle w:val="Compact"/>
         <w:numPr>
           <w:ilvl w:val="0"/>
-          <w:numId w:val="1004"/>
+          <w:numId w:val="1011"/>
         </w:numPr>
       </w:pPr>
       <w:r>
@@ -217,27 +411,43 @@
           <w:b/>
           <w:bCs/>
         </w:rPr>
-        <w:t xml:space="preserve">Empresa:</w:t>
+        <w:t xml:space="preserve">Certificación en Desarrollo Web Full Stack</w:t>
+      </w:r>
+    </w:p>
+    <w:p>
+      <w:pPr>
+        <w:pStyle w:val="Compact"/>
+        <w:numPr>
+          <w:ilvl w:val="1"/>
+          <w:numId w:val="1012"/>
+        </w:numPr>
+      </w:pPr>
+      <w:r>
+        <w:rPr>
+          <w:i/>
+          <w:iCs/>
+        </w:rPr>
+        <w:t xml:space="preserve">Institución:</w:t>
       </w:r>
       <w:r>
         <w:t xml:space="preserve"> </w:t>
       </w:r>
       <w:r>
-        <w:t xml:space="preserve">Empresas Públicas de Medellín (EPM)</w:t>
-      </w:r>
-    </w:p>
-    <w:p>
-      <w:pPr>
-        <w:pStyle w:val="Compact"/>
-        <w:numPr>
-          <w:ilvl w:val="0"/>
-          <w:numId w:val="1004"/>
+        <w:t xml:space="preserve">Online Coding Academy</w:t>
+      </w:r>
+    </w:p>
+    <w:p>
+      <w:pPr>
+        <w:pStyle w:val="Compact"/>
+        <w:numPr>
+          <w:ilvl w:val="1"/>
+          <w:numId w:val="1012"/>
         </w:numPr>
       </w:pPr>
       <w:r>
         <w:rPr>
-          <w:b/>
-          <w:bCs/>
+          <w:i/>
+          <w:iCs/>
         </w:rPr>
         <w:t xml:space="preserve">Duración:</w:t>
       </w:r>
@@ -245,17 +455,51 @@
         <w:t xml:space="preserve"> </w:t>
       </w:r>
       <w:r>
-        <w:t xml:space="preserve">5 años</w:t>
-      </w:r>
-    </w:p>
-    <w:bookmarkEnd w:id="23"/>
-    <w:bookmarkStart w:id="24" w:name="perfil-profesional"/>
+        <w:t xml:space="preserve">6 meses</w:t>
+      </w:r>
+    </w:p>
+    <w:p>
+      <w:pPr>
+        <w:pStyle w:val="Compact"/>
+        <w:numPr>
+          <w:ilvl w:val="1"/>
+          <w:numId w:val="1012"/>
+        </w:numPr>
+      </w:pPr>
+      <w:r>
+        <w:rPr>
+          <w:i/>
+          <w:iCs/>
+        </w:rPr>
+        <w:t xml:space="preserve">Descripción:</w:t>
+      </w:r>
+      <w:r>
+        <w:t xml:space="preserve"> </w:t>
+      </w:r>
+      <w:r>
+        <w:t xml:space="preserve">Obtuvé una certificación en desarrollo web full stack que me permitió adquirir habilidades en HTML, CSS, JavaScript y Python.</w:t>
+      </w:r>
+    </w:p>
+    <w:bookmarkEnd w:id="25"/>
+    <w:bookmarkStart w:id="26" w:name="referencias"/>
     <w:p>
       <w:pPr>
         <w:pStyle w:val="Heading2"/>
       </w:pPr>
       <w:r>
-        <w:t xml:space="preserve">Perfil Profesional</w:t>
+        <w:t xml:space="preserve">Referencias</w:t>
+      </w:r>
+    </w:p>
+    <w:p>
+      <w:pPr>
+        <w:pStyle w:val="Compact"/>
+        <w:numPr>
+          <w:ilvl w:val="0"/>
+          <w:numId w:val="1013"/>
+        </w:numPr>
+      </w:pPr>
+      <w:r>
+        <w:t xml:space="preserve">Disponibles a solicitud</w:t>
       </w:r>
     </w:p>
     <w:p>
@@ -263,27 +507,11 @@
         <w:pStyle w:val="FirstParagraph"/>
       </w:pPr>
       <w:r>
-        <w:t xml:space="preserve">Soy una persona comprometida, responsable y con habilidades para trabajar en equipo. Durante mi experiencia laboral en EPM, he desarrollado habilidades en áreas como gestión de proyectos, análisis de datos y resolución de problemas. Mi formación académica en la Universidad EAFIT me ha proporcionado una base sólida en mi campo de estudio y me ha permitido adquirir conocimientos que me han ayudado a crecer profesionalmente.</w:t>
-      </w:r>
-    </w:p>
-    <w:p>
-      <w:pPr>
-        <w:pStyle w:val="BodyText"/>
-      </w:pPr>
-      <w:r>
-        <w:t xml:space="preserve">Estoy en búsqueda de nuevos retos y oportunidades que me permitan seguir creciendo y aportando al desarrollo de la empresa en la que me desempeñe. Soy una persona proactiva, con capacidad de adaptación y con ganas de seguir aprendiendo y creciendo profesionalmente.</w:t>
-      </w:r>
-    </w:p>
-    <w:p>
-      <w:pPr>
-        <w:pStyle w:val="BodyText"/>
-      </w:pPr>
-      <w:r>
-        <w:t xml:space="preserve">¡Estoy seguro de que puedo ser un gran aporte para su equipo de trabajo!</w:t>
-      </w:r>
-    </w:p>
-    <w:bookmarkEnd w:id="24"/>
-    <w:bookmarkEnd w:id="25"/>
+        <w:t xml:space="preserve">¡Estoy emocionado por la oportunidad de unirme a su equipo como Desarrollador Full Stack y contribuir con mis habilidades y experiencia en el desarrollo de aplicaciones web de alta calidad!</w:t>
+      </w:r>
+    </w:p>
+    <w:bookmarkEnd w:id="26"/>
+    <w:bookmarkEnd w:id="27"/>
     <w:sectPr/>
   </w:body>
 </w:document>
@@ -491,6 +719,91 @@
       <w:rPr>
         <w:rFonts w:ascii="Wingdings" w:hAnsi="Wingdings" w:cs="Wingdings" w:hint="default"/>
       </w:rPr>
+    </w:lvl>
+  </w:abstractNum>
+  <w:abstractNum w:abstractNumId="99411">
+    <w:nsid w:val="00A99411"/>
+    <w:multiLevelType w:val="multilevel"/>
+    <w:lvl w:ilvl="0">
+      <w:start w:val="1"/>
+      <w:numFmt w:val="decimal"/>
+      <w:lvlText w:val="%1."/>
+      <w:lvlJc w:val="left"/>
+      <w:pPr>
+        <w:ind w:left="720" w:hanging="360"/>
+      </w:pPr>
+    </w:lvl>
+    <w:lvl w:ilvl="1">
+      <w:start w:val="1"/>
+      <w:numFmt w:val="decimal"/>
+      <w:lvlText w:val="%2."/>
+      <w:lvlJc w:val="left"/>
+      <w:pPr>
+        <w:ind w:left="1440" w:hanging="360"/>
+      </w:pPr>
+    </w:lvl>
+    <w:lvl w:ilvl="2">
+      <w:start w:val="1"/>
+      <w:numFmt w:val="decimal"/>
+      <w:lvlText w:val="%3."/>
+      <w:lvlJc w:val="left"/>
+      <w:pPr>
+        <w:ind w:left="2160" w:hanging="360"/>
+      </w:pPr>
+    </w:lvl>
+    <w:lvl w:ilvl="3">
+      <w:start w:val="1"/>
+      <w:numFmt w:val="decimal"/>
+      <w:lvlText w:val="%4."/>
+      <w:lvlJc w:val="left"/>
+      <w:pPr>
+        <w:ind w:left="2880" w:hanging="360"/>
+      </w:pPr>
+    </w:lvl>
+    <w:lvl w:ilvl="4">
+      <w:start w:val="1"/>
+      <w:numFmt w:val="decimal"/>
+      <w:lvlText w:val="%5."/>
+      <w:lvlJc w:val="left"/>
+      <w:pPr>
+        <w:ind w:left="3600" w:hanging="360"/>
+      </w:pPr>
+    </w:lvl>
+    <w:lvl w:ilvl="5">
+      <w:start w:val="1"/>
+      <w:numFmt w:val="decimal"/>
+      <w:lvlText w:val="%6."/>
+      <w:lvlJc w:val="left"/>
+      <w:pPr>
+        <w:ind w:left="4320" w:hanging="360"/>
+      </w:pPr>
+    </w:lvl>
+    <w:lvl w:ilvl="6">
+      <w:start w:val="1"/>
+      <w:numFmt w:val="decimal"/>
+      <w:lvlText w:val="%7."/>
+      <w:lvlJc w:val="left"/>
+      <w:pPr>
+        <w:ind w:left="5040" w:hanging="360"/>
+      </w:pPr>
+    </w:lvl>
+    <w:lvl w:ilvl="7">
+      <w:start w:val="1"/>
+      <w:numFmt w:val="decimal"/>
+      <w:lvlText w:val="%8."/>
+      <w:lvlJc w:val="left"/>
+      <w:pPr>
+        <w:ind w:left="5760" w:hanging="360"/>
+      </w:pPr>
+    </w:lvl>
+    <w:lvl w:ilvl="8">
+      <w:start w:val="1"/>
+      <w:numFmt w:val="decimal"/>
+      <w:lvlText w:val="%9."/>
+      <w:lvlJc w:val="left"/>
+      <w:pPr>
+        <w:ind w:left="6480" w:hanging="360"/>
+      </w:pPr>
     </w:lvl>
   </w:abstractNum>
   <w:num w:numId="1000">
@@ -506,6 +819,60 @@
     <w:abstractNumId w:val="991"/>
   </w:num>
   <w:num w:numId="1004">
+    <w:abstractNumId w:val="991"/>
+  </w:num>
+  <w:num w:numId="1005">
+    <w:abstractNumId w:val="991"/>
+  </w:num>
+  <w:num w:numId="1006">
+    <w:abstractNumId w:val="991"/>
+  </w:num>
+  <w:num w:numId="1007">
+    <w:abstractNumId w:val="991"/>
+  </w:num>
+  <w:num w:numId="1008">
+    <w:abstractNumId w:val="99411"/>
+    <w:lvlOverride w:ilvl="0">
+      <w:startOverride w:val="1"/>
+    </w:lvlOverride>
+    <w:lvlOverride w:ilvl="1">
+      <w:startOverride w:val="1"/>
+    </w:lvlOverride>
+    <w:lvlOverride w:ilvl="2">
+      <w:startOverride w:val="1"/>
+    </w:lvlOverride>
+    <w:lvlOverride w:ilvl="3">
+      <w:startOverride w:val="1"/>
+    </w:lvlOverride>
+    <w:lvlOverride w:ilvl="4">
+      <w:startOverride w:val="1"/>
+    </w:lvlOverride>
+    <w:lvlOverride w:ilvl="5">
+      <w:startOverride w:val="1"/>
+    </w:lvlOverride>
+    <w:lvlOverride w:ilvl="6">
+      <w:startOverride w:val="1"/>
+    </w:lvlOverride>
+    <w:lvlOverride w:ilvl="7">
+      <w:startOverride w:val="1"/>
+    </w:lvlOverride>
+    <w:lvlOverride w:ilvl="8">
+      <w:startOverride w:val="1"/>
+    </w:lvlOverride>
+  </w:num>
+  <w:num w:numId="1009">
+    <w:abstractNumId w:val="991"/>
+  </w:num>
+  <w:num w:numId="1010">
+    <w:abstractNumId w:val="991"/>
+  </w:num>
+  <w:num w:numId="1011">
+    <w:abstractNumId w:val="991"/>
+  </w:num>
+  <w:num w:numId="1012">
+    <w:abstractNumId w:val="991"/>
+  </w:num>
+  <w:num w:numId="1013">
     <w:abstractNumId w:val="991"/>
   </w:num>
 </w:numbering>

</xml_diff>